<commit_message>
fixed styling week 5
</commit_message>
<xml_diff>
--- a/KILR Project/Process-Report-KILR.docx
+++ b/KILR Project/Process-Report-KILR.docx
@@ -361,7 +361,15 @@
     </w:p>
     <w:p>
       <w:r>
-        <w:t>After sorting out all of the unknowns</w:t>
+        <w:t xml:space="preserve">After sorting out </w:t>
+      </w:r>
+      <w:proofErr w:type="gramStart"/>
+      <w:r>
+        <w:t>all of</w:t>
+      </w:r>
+      <w:proofErr w:type="gramEnd"/>
+      <w:r>
+        <w:t xml:space="preserve"> the unknowns</w:t>
       </w:r>
       <w:r>
         <w:t>,</w:t>
@@ -665,7 +673,15 @@
         </w:numPr>
       </w:pPr>
       <w:r>
-        <w:t>Radoslav updated the Project plan adding a gantt chart</w:t>
+        <w:t xml:space="preserve">Radoslav updated the Project plan adding a </w:t>
+      </w:r>
+      <w:proofErr w:type="spellStart"/>
+      <w:r>
+        <w:t>gantt</w:t>
+      </w:r>
+      <w:proofErr w:type="spellEnd"/>
+      <w:r>
+        <w:t xml:space="preserve"> chart</w:t>
       </w:r>
     </w:p>
     <w:p>
@@ -709,8 +725,6 @@
       <w:r>
         <w:t>as</w:t>
       </w:r>
-      <w:bookmarkStart w:id="1" w:name="_GoBack"/>
-      <w:bookmarkEnd w:id="1"/>
       <w:r>
         <w:t xml:space="preserve"> started thinking of the database design</w:t>
       </w:r>
@@ -1243,8 +1257,16 @@
         <w:rPr>
           <w:color w:val="000000" w:themeColor="text1"/>
         </w:rPr>
-        <w:t>Kristian made the classes for Products and StockManagers</w:t>
-      </w:r>
+        <w:t xml:space="preserve">Kristian made the classes for Products and </w:t>
+      </w:r>
+      <w:proofErr w:type="spellStart"/>
+      <w:r>
+        <w:rPr>
+          <w:color w:val="000000" w:themeColor="text1"/>
+        </w:rPr>
+        <w:t>StockManagers</w:t>
+      </w:r>
+      <w:proofErr w:type="spellEnd"/>
     </w:p>
     <w:p>
       <w:pPr>
@@ -1273,8 +1295,16 @@
         <w:rPr>
           <w:color w:val="000000" w:themeColor="text1"/>
         </w:rPr>
-        <w:t xml:space="preserve"> made the classes for the User and UserManager</w:t>
-      </w:r>
+        <w:t xml:space="preserve"> made the classes for the User and </w:t>
+      </w:r>
+      <w:proofErr w:type="spellStart"/>
+      <w:r>
+        <w:rPr>
+          <w:color w:val="000000" w:themeColor="text1"/>
+        </w:rPr>
+        <w:t>UserManager</w:t>
+      </w:r>
+      <w:proofErr w:type="spellEnd"/>
     </w:p>
     <w:p>
       <w:pPr>
@@ -1302,6 +1332,232 @@
     </w:p>
     <w:p>
       <w:pPr>
+        <w:rPr>
+          <w:color w:val="000000" w:themeColor="text1"/>
+        </w:rPr>
+      </w:pPr>
+    </w:p>
+    <w:p>
+      <w:pPr>
+        <w:rPr>
+          <w:color w:val="000000" w:themeColor="text1"/>
+        </w:rPr>
+      </w:pPr>
+    </w:p>
+    <w:p>
+      <w:pPr>
+        <w:rPr>
+          <w:color w:val="000000" w:themeColor="text1"/>
+        </w:rPr>
+      </w:pPr>
+    </w:p>
+    <w:p>
+      <w:pPr>
+        <w:rPr>
+          <w:color w:val="000000" w:themeColor="text1"/>
+        </w:rPr>
+      </w:pPr>
+    </w:p>
+    <w:p>
+      <w:pPr>
+        <w:rPr>
+          <w:color w:val="000000" w:themeColor="text1"/>
+        </w:rPr>
+      </w:pPr>
+    </w:p>
+    <w:p>
+      <w:pPr>
+        <w:rPr>
+          <w:color w:val="000000" w:themeColor="text1"/>
+        </w:rPr>
+      </w:pPr>
+    </w:p>
+    <w:p>
+      <w:pPr>
+        <w:rPr>
+          <w:color w:val="000000" w:themeColor="text1"/>
+        </w:rPr>
+      </w:pPr>
+    </w:p>
+    <w:p>
+      <w:pPr>
+        <w:rPr>
+          <w:color w:val="000000" w:themeColor="text1"/>
+        </w:rPr>
+      </w:pPr>
+    </w:p>
+    <w:p>
+      <w:pPr>
+        <w:rPr>
+          <w:color w:val="000000" w:themeColor="text1"/>
+        </w:rPr>
+      </w:pPr>
+    </w:p>
+    <w:p>
+      <w:pPr>
+        <w:rPr>
+          <w:color w:val="000000" w:themeColor="text1"/>
+        </w:rPr>
+      </w:pPr>
+    </w:p>
+    <w:p>
+      <w:pPr>
+        <w:rPr>
+          <w:color w:val="000000" w:themeColor="text1"/>
+        </w:rPr>
+      </w:pPr>
+    </w:p>
+    <w:p>
+      <w:pPr>
+        <w:rPr>
+          <w:color w:val="000000" w:themeColor="text1"/>
+        </w:rPr>
+      </w:pPr>
+    </w:p>
+    <w:p>
+      <w:pPr>
+        <w:rPr>
+          <w:color w:val="000000" w:themeColor="text1"/>
+        </w:rPr>
+      </w:pPr>
+    </w:p>
+    <w:p>
+      <w:pPr>
+        <w:rPr>
+          <w:color w:val="000000" w:themeColor="text1"/>
+        </w:rPr>
+      </w:pPr>
+    </w:p>
+    <w:p>
+      <w:pPr>
+        <w:rPr>
+          <w:color w:val="000000" w:themeColor="text1"/>
+        </w:rPr>
+      </w:pPr>
+    </w:p>
+    <w:p>
+      <w:pPr>
+        <w:rPr>
+          <w:color w:val="000000" w:themeColor="text1"/>
+        </w:rPr>
+      </w:pPr>
+    </w:p>
+    <w:p>
+      <w:pPr>
+        <w:rPr>
+          <w:color w:val="000000" w:themeColor="text1"/>
+        </w:rPr>
+      </w:pPr>
+    </w:p>
+    <w:p>
+      <w:pPr>
+        <w:rPr>
+          <w:color w:val="000000" w:themeColor="text1"/>
+        </w:rPr>
+      </w:pPr>
+    </w:p>
+    <w:p>
+      <w:pPr>
+        <w:rPr>
+          <w:color w:val="000000" w:themeColor="text1"/>
+        </w:rPr>
+      </w:pPr>
+    </w:p>
+    <w:p>
+      <w:pPr>
+        <w:rPr>
+          <w:color w:val="000000" w:themeColor="text1"/>
+        </w:rPr>
+      </w:pPr>
+    </w:p>
+    <w:p>
+      <w:pPr>
+        <w:rPr>
+          <w:color w:val="000000" w:themeColor="text1"/>
+        </w:rPr>
+      </w:pPr>
+    </w:p>
+    <w:p>
+      <w:pPr>
+        <w:rPr>
+          <w:color w:val="000000" w:themeColor="text1"/>
+        </w:rPr>
+      </w:pPr>
+    </w:p>
+    <w:p>
+      <w:pPr>
+        <w:rPr>
+          <w:color w:val="000000" w:themeColor="text1"/>
+        </w:rPr>
+      </w:pPr>
+    </w:p>
+    <w:p>
+      <w:pPr>
+        <w:rPr>
+          <w:color w:val="000000" w:themeColor="text1"/>
+        </w:rPr>
+      </w:pPr>
+    </w:p>
+    <w:p>
+      <w:pPr>
+        <w:rPr>
+          <w:color w:val="000000" w:themeColor="text1"/>
+        </w:rPr>
+      </w:pPr>
+    </w:p>
+    <w:p>
+      <w:pPr>
+        <w:rPr>
+          <w:color w:val="000000" w:themeColor="text1"/>
+        </w:rPr>
+      </w:pPr>
+    </w:p>
+    <w:p>
+      <w:pPr>
+        <w:rPr>
+          <w:color w:val="000000" w:themeColor="text1"/>
+        </w:rPr>
+      </w:pPr>
+    </w:p>
+    <w:p>
+      <w:pPr>
+        <w:rPr>
+          <w:color w:val="000000" w:themeColor="text1"/>
+        </w:rPr>
+      </w:pPr>
+    </w:p>
+    <w:p>
+      <w:pPr>
+        <w:rPr>
+          <w:color w:val="000000" w:themeColor="text1"/>
+        </w:rPr>
+      </w:pPr>
+    </w:p>
+    <w:p>
+      <w:pPr>
+        <w:rPr>
+          <w:color w:val="000000" w:themeColor="text1"/>
+        </w:rPr>
+      </w:pPr>
+    </w:p>
+    <w:p>
+      <w:pPr>
+        <w:rPr>
+          <w:color w:val="000000" w:themeColor="text1"/>
+        </w:rPr>
+      </w:pPr>
+    </w:p>
+    <w:p>
+      <w:pPr>
+        <w:rPr>
+          <w:color w:val="000000" w:themeColor="text1"/>
+        </w:rPr>
+      </w:pPr>
+      <w:bookmarkStart w:id="1" w:name="_GoBack"/>
+      <w:bookmarkEnd w:id="1"/>
+    </w:p>
+    <w:p>
+      <w:pPr>
         <w:ind w:left="1080"/>
         <w:rPr>
           <w:color w:val="000000" w:themeColor="text1"/>
@@ -1322,6 +1578,7 @@
           <w:sz w:val="32"/>
           <w:szCs w:val="32"/>
         </w:rPr>
+        <w:lastRenderedPageBreak/>
         <w:t xml:space="preserve">Week </w:t>
       </w:r>
       <w:r>
@@ -1429,7 +1686,15 @@
     <w:p/>
     <w:p>
       <w:r>
-        <w:t>This week we started working on code implementation. We struggled to use the provided data server by Fontys(hera) but we decided to use local db. We split our work and started close communication within each other to progress as fast as possible.</w:t>
+        <w:t>This week we started working on code implementation. We struggled to use the provided data server by Fontys(</w:t>
+      </w:r>
+      <w:proofErr w:type="spellStart"/>
+      <w:r>
+        <w:t>hera</w:t>
+      </w:r>
+      <w:proofErr w:type="spellEnd"/>
+      <w:r>
+        <w:t>) but we decided to use local db. We split our work and started close communication within each other to progress as fast as possible.</w:t>
       </w:r>
     </w:p>
     <w:p/>
@@ -1462,13 +1727,7 @@
         <w:rPr>
           <w:color w:val="000000" w:themeColor="text1"/>
         </w:rPr>
-        <w:t xml:space="preserve">The team divided </w:t>
-      </w:r>
-      <w:r>
-        <w:rPr>
-          <w:color w:val="000000" w:themeColor="text1"/>
-        </w:rPr>
-        <w:t>work on code equall</w:t>
+        <w:t>The team divided work on code equall</w:t>
       </w:r>
       <w:r>
         <w:rPr>
@@ -1493,7 +1752,21 @@
         <w:rPr>
           <w:color w:val="000000" w:themeColor="text1"/>
         </w:rPr>
-        <w:t>The team managed to run a local db and start implementing</w:t>
+        <w:t xml:space="preserve">The team managed to run a local </w:t>
+      </w:r>
+      <w:proofErr w:type="spellStart"/>
+      <w:r>
+        <w:rPr>
+          <w:color w:val="000000" w:themeColor="text1"/>
+        </w:rPr>
+        <w:t>db</w:t>
+      </w:r>
+      <w:proofErr w:type="spellEnd"/>
+      <w:r>
+        <w:rPr>
+          <w:color w:val="000000" w:themeColor="text1"/>
+        </w:rPr>
+        <w:t xml:space="preserve"> and start implementing</w:t>
       </w:r>
     </w:p>
     <w:p>
@@ -1550,25 +1823,7 @@
         <w:rPr>
           <w:color w:val="000000" w:themeColor="text1"/>
         </w:rPr>
-        <w:t>Ivan</w:t>
-      </w:r>
-      <w:r>
-        <w:rPr>
-          <w:color w:val="000000" w:themeColor="text1"/>
-        </w:rPr>
-        <w:t xml:space="preserve"> started to work on the ‘</w:t>
-      </w:r>
-      <w:r>
-        <w:rPr>
-          <w:color w:val="000000" w:themeColor="text1"/>
-        </w:rPr>
-        <w:t>employee</w:t>
-      </w:r>
-      <w:r>
-        <w:rPr>
-          <w:color w:val="000000" w:themeColor="text1"/>
-        </w:rPr>
-        <w:t xml:space="preserve"> section of the software solution</w:t>
+        <w:t>Ivan started to work on the ‘employee section of the software solution</w:t>
       </w:r>
     </w:p>
     <w:p>
@@ -1587,25 +1842,7 @@
         <w:rPr>
           <w:color w:val="000000" w:themeColor="text1"/>
         </w:rPr>
-        <w:t>Lukas</w:t>
-      </w:r>
-      <w:r>
-        <w:rPr>
-          <w:color w:val="000000" w:themeColor="text1"/>
-        </w:rPr>
-        <w:t xml:space="preserve"> started to work on the ‘</w:t>
-      </w:r>
-      <w:r>
-        <w:rPr>
-          <w:color w:val="000000" w:themeColor="text1"/>
-        </w:rPr>
-        <w:t>user and login’</w:t>
-      </w:r>
-      <w:r>
-        <w:rPr>
-          <w:color w:val="000000" w:themeColor="text1"/>
-        </w:rPr>
-        <w:t xml:space="preserve"> section of the software solution</w:t>
+        <w:t>Lukas started to work on the ‘user and login’ section of the software solution</w:t>
       </w:r>
     </w:p>
     <w:p>
@@ -6564,7 +6801,7 @@
 </file>
 
 <file path=customXml/itemProps1.xml><?xml version="1.0" encoding="utf-8"?>
-<ds:datastoreItem xmlns:ds="http://schemas.openxmlformats.org/officeDocument/2006/customXml" ds:itemID="{10A2F29A-9354-4AEE-95CD-0BE8CBD9944F}">
+<ds:datastoreItem xmlns:ds="http://schemas.openxmlformats.org/officeDocument/2006/customXml" ds:itemID="{FB131A98-59A5-447A-AE41-C9592516A2F1}">
   <ds:schemaRefs>
     <ds:schemaRef ds:uri="http://schemas.openxmlformats.org/officeDocument/2006/bibliography"/>
   </ds:schemaRefs>

</xml_diff>

<commit_message>
Added combo box with manager ids
</commit_message>
<xml_diff>
--- a/KILR Project/Process-Report-KILR.docx
+++ b/KILR Project/Process-Report-KILR.docx
@@ -361,7 +361,15 @@
     </w:p>
     <w:p>
       <w:r>
-        <w:t>After sorting out all of the unknowns</w:t>
+        <w:t xml:space="preserve">After sorting out </w:t>
+      </w:r>
+      <w:proofErr w:type="gramStart"/>
+      <w:r>
+        <w:t>all of</w:t>
+      </w:r>
+      <w:proofErr w:type="gramEnd"/>
+      <w:r>
+        <w:t xml:space="preserve"> the unknowns</w:t>
       </w:r>
       <w:r>
         <w:t>,</w:t>
@@ -665,7 +673,15 @@
         </w:numPr>
       </w:pPr>
       <w:r>
-        <w:t>Radoslav updated the Project plan adding a gantt chart</w:t>
+        <w:t xml:space="preserve">Radoslav updated the Project plan adding a </w:t>
+      </w:r>
+      <w:proofErr w:type="spellStart"/>
+      <w:r>
+        <w:t>gantt</w:t>
+      </w:r>
+      <w:proofErr w:type="spellEnd"/>
+      <w:r>
+        <w:t xml:space="preserve"> chart</w:t>
       </w:r>
     </w:p>
     <w:p>
@@ -709,8 +725,6 @@
       <w:r>
         <w:t>as</w:t>
       </w:r>
-      <w:bookmarkStart w:id="1" w:name="_GoBack"/>
-      <w:bookmarkEnd w:id="1"/>
       <w:r>
         <w:t xml:space="preserve"> started thinking of the database design</w:t>
       </w:r>
@@ -1243,8 +1257,16 @@
         <w:rPr>
           <w:color w:val="000000" w:themeColor="text1"/>
         </w:rPr>
-        <w:t>Kristian made the classes for Products and StockManagers</w:t>
-      </w:r>
+        <w:t xml:space="preserve">Kristian made the classes for Products and </w:t>
+      </w:r>
+      <w:proofErr w:type="spellStart"/>
+      <w:r>
+        <w:rPr>
+          <w:color w:val="000000" w:themeColor="text1"/>
+        </w:rPr>
+        <w:t>StockManagers</w:t>
+      </w:r>
+      <w:proofErr w:type="spellEnd"/>
     </w:p>
     <w:p>
       <w:pPr>
@@ -1273,8 +1295,16 @@
         <w:rPr>
           <w:color w:val="000000" w:themeColor="text1"/>
         </w:rPr>
-        <w:t xml:space="preserve"> made the classes for the User and UserManager</w:t>
-      </w:r>
+        <w:t xml:space="preserve"> made the classes for the User and </w:t>
+      </w:r>
+      <w:proofErr w:type="spellStart"/>
+      <w:r>
+        <w:rPr>
+          <w:color w:val="000000" w:themeColor="text1"/>
+        </w:rPr>
+        <w:t>UserManager</w:t>
+      </w:r>
+      <w:proofErr w:type="spellEnd"/>
     </w:p>
     <w:p>
       <w:pPr>
@@ -1302,6 +1332,232 @@
     </w:p>
     <w:p>
       <w:pPr>
+        <w:rPr>
+          <w:color w:val="000000" w:themeColor="text1"/>
+        </w:rPr>
+      </w:pPr>
+    </w:p>
+    <w:p>
+      <w:pPr>
+        <w:rPr>
+          <w:color w:val="000000" w:themeColor="text1"/>
+        </w:rPr>
+      </w:pPr>
+    </w:p>
+    <w:p>
+      <w:pPr>
+        <w:rPr>
+          <w:color w:val="000000" w:themeColor="text1"/>
+        </w:rPr>
+      </w:pPr>
+    </w:p>
+    <w:p>
+      <w:pPr>
+        <w:rPr>
+          <w:color w:val="000000" w:themeColor="text1"/>
+        </w:rPr>
+      </w:pPr>
+    </w:p>
+    <w:p>
+      <w:pPr>
+        <w:rPr>
+          <w:color w:val="000000" w:themeColor="text1"/>
+        </w:rPr>
+      </w:pPr>
+    </w:p>
+    <w:p>
+      <w:pPr>
+        <w:rPr>
+          <w:color w:val="000000" w:themeColor="text1"/>
+        </w:rPr>
+      </w:pPr>
+    </w:p>
+    <w:p>
+      <w:pPr>
+        <w:rPr>
+          <w:color w:val="000000" w:themeColor="text1"/>
+        </w:rPr>
+      </w:pPr>
+    </w:p>
+    <w:p>
+      <w:pPr>
+        <w:rPr>
+          <w:color w:val="000000" w:themeColor="text1"/>
+        </w:rPr>
+      </w:pPr>
+    </w:p>
+    <w:p>
+      <w:pPr>
+        <w:rPr>
+          <w:color w:val="000000" w:themeColor="text1"/>
+        </w:rPr>
+      </w:pPr>
+    </w:p>
+    <w:p>
+      <w:pPr>
+        <w:rPr>
+          <w:color w:val="000000" w:themeColor="text1"/>
+        </w:rPr>
+      </w:pPr>
+    </w:p>
+    <w:p>
+      <w:pPr>
+        <w:rPr>
+          <w:color w:val="000000" w:themeColor="text1"/>
+        </w:rPr>
+      </w:pPr>
+    </w:p>
+    <w:p>
+      <w:pPr>
+        <w:rPr>
+          <w:color w:val="000000" w:themeColor="text1"/>
+        </w:rPr>
+      </w:pPr>
+    </w:p>
+    <w:p>
+      <w:pPr>
+        <w:rPr>
+          <w:color w:val="000000" w:themeColor="text1"/>
+        </w:rPr>
+      </w:pPr>
+    </w:p>
+    <w:p>
+      <w:pPr>
+        <w:rPr>
+          <w:color w:val="000000" w:themeColor="text1"/>
+        </w:rPr>
+      </w:pPr>
+    </w:p>
+    <w:p>
+      <w:pPr>
+        <w:rPr>
+          <w:color w:val="000000" w:themeColor="text1"/>
+        </w:rPr>
+      </w:pPr>
+    </w:p>
+    <w:p>
+      <w:pPr>
+        <w:rPr>
+          <w:color w:val="000000" w:themeColor="text1"/>
+        </w:rPr>
+      </w:pPr>
+    </w:p>
+    <w:p>
+      <w:pPr>
+        <w:rPr>
+          <w:color w:val="000000" w:themeColor="text1"/>
+        </w:rPr>
+      </w:pPr>
+    </w:p>
+    <w:p>
+      <w:pPr>
+        <w:rPr>
+          <w:color w:val="000000" w:themeColor="text1"/>
+        </w:rPr>
+      </w:pPr>
+    </w:p>
+    <w:p>
+      <w:pPr>
+        <w:rPr>
+          <w:color w:val="000000" w:themeColor="text1"/>
+        </w:rPr>
+      </w:pPr>
+    </w:p>
+    <w:p>
+      <w:pPr>
+        <w:rPr>
+          <w:color w:val="000000" w:themeColor="text1"/>
+        </w:rPr>
+      </w:pPr>
+    </w:p>
+    <w:p>
+      <w:pPr>
+        <w:rPr>
+          <w:color w:val="000000" w:themeColor="text1"/>
+        </w:rPr>
+      </w:pPr>
+    </w:p>
+    <w:p>
+      <w:pPr>
+        <w:rPr>
+          <w:color w:val="000000" w:themeColor="text1"/>
+        </w:rPr>
+      </w:pPr>
+    </w:p>
+    <w:p>
+      <w:pPr>
+        <w:rPr>
+          <w:color w:val="000000" w:themeColor="text1"/>
+        </w:rPr>
+      </w:pPr>
+    </w:p>
+    <w:p>
+      <w:pPr>
+        <w:rPr>
+          <w:color w:val="000000" w:themeColor="text1"/>
+        </w:rPr>
+      </w:pPr>
+    </w:p>
+    <w:p>
+      <w:pPr>
+        <w:rPr>
+          <w:color w:val="000000" w:themeColor="text1"/>
+        </w:rPr>
+      </w:pPr>
+    </w:p>
+    <w:p>
+      <w:pPr>
+        <w:rPr>
+          <w:color w:val="000000" w:themeColor="text1"/>
+        </w:rPr>
+      </w:pPr>
+    </w:p>
+    <w:p>
+      <w:pPr>
+        <w:rPr>
+          <w:color w:val="000000" w:themeColor="text1"/>
+        </w:rPr>
+      </w:pPr>
+    </w:p>
+    <w:p>
+      <w:pPr>
+        <w:rPr>
+          <w:color w:val="000000" w:themeColor="text1"/>
+        </w:rPr>
+      </w:pPr>
+    </w:p>
+    <w:p>
+      <w:pPr>
+        <w:rPr>
+          <w:color w:val="000000" w:themeColor="text1"/>
+        </w:rPr>
+      </w:pPr>
+    </w:p>
+    <w:p>
+      <w:pPr>
+        <w:rPr>
+          <w:color w:val="000000" w:themeColor="text1"/>
+        </w:rPr>
+      </w:pPr>
+    </w:p>
+    <w:p>
+      <w:pPr>
+        <w:rPr>
+          <w:color w:val="000000" w:themeColor="text1"/>
+        </w:rPr>
+      </w:pPr>
+    </w:p>
+    <w:p>
+      <w:pPr>
+        <w:rPr>
+          <w:color w:val="000000" w:themeColor="text1"/>
+        </w:rPr>
+      </w:pPr>
+      <w:bookmarkStart w:id="1" w:name="_GoBack"/>
+      <w:bookmarkEnd w:id="1"/>
+    </w:p>
+    <w:p>
+      <w:pPr>
         <w:ind w:left="1080"/>
         <w:rPr>
           <w:color w:val="000000" w:themeColor="text1"/>
@@ -1322,6 +1578,7 @@
           <w:sz w:val="32"/>
           <w:szCs w:val="32"/>
         </w:rPr>
+        <w:lastRenderedPageBreak/>
         <w:t xml:space="preserve">Week </w:t>
       </w:r>
       <w:r>
@@ -1429,7 +1686,15 @@
     <w:p/>
     <w:p>
       <w:r>
-        <w:t>This week we started working on code implementation. We struggled to use the provided data server by Fontys(hera) but we decided to use local db. We split our work and started close communication within each other to progress as fast as possible.</w:t>
+        <w:t>This week we started working on code implementation. We struggled to use the provided data server by Fontys(</w:t>
+      </w:r>
+      <w:proofErr w:type="spellStart"/>
+      <w:r>
+        <w:t>hera</w:t>
+      </w:r>
+      <w:proofErr w:type="spellEnd"/>
+      <w:r>
+        <w:t>) but we decided to use local db. We split our work and started close communication within each other to progress as fast as possible.</w:t>
       </w:r>
     </w:p>
     <w:p/>
@@ -1462,13 +1727,7 @@
         <w:rPr>
           <w:color w:val="000000" w:themeColor="text1"/>
         </w:rPr>
-        <w:t xml:space="preserve">The team divided </w:t>
-      </w:r>
-      <w:r>
-        <w:rPr>
-          <w:color w:val="000000" w:themeColor="text1"/>
-        </w:rPr>
-        <w:t>work on code equall</w:t>
+        <w:t>The team divided work on code equall</w:t>
       </w:r>
       <w:r>
         <w:rPr>
@@ -1493,7 +1752,21 @@
         <w:rPr>
           <w:color w:val="000000" w:themeColor="text1"/>
         </w:rPr>
-        <w:t>The team managed to run a local db and start implementing</w:t>
+        <w:t xml:space="preserve">The team managed to run a local </w:t>
+      </w:r>
+      <w:proofErr w:type="spellStart"/>
+      <w:r>
+        <w:rPr>
+          <w:color w:val="000000" w:themeColor="text1"/>
+        </w:rPr>
+        <w:t>db</w:t>
+      </w:r>
+      <w:proofErr w:type="spellEnd"/>
+      <w:r>
+        <w:rPr>
+          <w:color w:val="000000" w:themeColor="text1"/>
+        </w:rPr>
+        <w:t xml:space="preserve"> and start implementing</w:t>
       </w:r>
     </w:p>
     <w:p>
@@ -1550,25 +1823,7 @@
         <w:rPr>
           <w:color w:val="000000" w:themeColor="text1"/>
         </w:rPr>
-        <w:t>Ivan</w:t>
-      </w:r>
-      <w:r>
-        <w:rPr>
-          <w:color w:val="000000" w:themeColor="text1"/>
-        </w:rPr>
-        <w:t xml:space="preserve"> started to work on the ‘</w:t>
-      </w:r>
-      <w:r>
-        <w:rPr>
-          <w:color w:val="000000" w:themeColor="text1"/>
-        </w:rPr>
-        <w:t>employee</w:t>
-      </w:r>
-      <w:r>
-        <w:rPr>
-          <w:color w:val="000000" w:themeColor="text1"/>
-        </w:rPr>
-        <w:t xml:space="preserve"> section of the software solution</w:t>
+        <w:t>Ivan started to work on the ‘employee section of the software solution</w:t>
       </w:r>
     </w:p>
     <w:p>
@@ -1587,25 +1842,7 @@
         <w:rPr>
           <w:color w:val="000000" w:themeColor="text1"/>
         </w:rPr>
-        <w:t>Lukas</w:t>
-      </w:r>
-      <w:r>
-        <w:rPr>
-          <w:color w:val="000000" w:themeColor="text1"/>
-        </w:rPr>
-        <w:t xml:space="preserve"> started to work on the ‘</w:t>
-      </w:r>
-      <w:r>
-        <w:rPr>
-          <w:color w:val="000000" w:themeColor="text1"/>
-        </w:rPr>
-        <w:t>user and login’</w:t>
-      </w:r>
-      <w:r>
-        <w:rPr>
-          <w:color w:val="000000" w:themeColor="text1"/>
-        </w:rPr>
-        <w:t xml:space="preserve"> section of the software solution</w:t>
+        <w:t>Lukas started to work on the ‘user and login’ section of the software solution</w:t>
       </w:r>
     </w:p>
     <w:p>
@@ -6564,7 +6801,7 @@
 </file>
 
 <file path=customXml/itemProps1.xml><?xml version="1.0" encoding="utf-8"?>
-<ds:datastoreItem xmlns:ds="http://schemas.openxmlformats.org/officeDocument/2006/customXml" ds:itemID="{10A2F29A-9354-4AEE-95CD-0BE8CBD9944F}">
+<ds:datastoreItem xmlns:ds="http://schemas.openxmlformats.org/officeDocument/2006/customXml" ds:itemID="{FB131A98-59A5-447A-AE41-C9592516A2F1}">
   <ds:schemaRefs>
     <ds:schemaRef ds:uri="http://schemas.openxmlformats.org/officeDocument/2006/bibliography"/>
   </ds:schemaRefs>

</xml_diff>